<commit_message>
Note added in exercice 5
</commit_message>
<xml_diff>
--- a/Tarea1/Tarea 1 android.docx
+++ b/Tarea1/Tarea 1 android.docx
@@ -2483,7 +2483,7 @@
                 <wp:positionV relativeFrom="paragraph">
                   <wp:posOffset>-2540</wp:posOffset>
                 </wp:positionV>
-                <wp:extent cx="983615" cy="173990"/>
+                <wp:extent cx="984250" cy="174625"/>
                 <wp:effectExtent l="0" t="0" r="0" b="0"/>
                 <wp:wrapNone/>
                 <wp:docPr id="1" name="Image1"/>
@@ -2494,7 +2494,7 @@
                       <wps:spPr>
                         <a:xfrm>
                           <a:off x="0" y="0"/>
-                          <a:ext cx="983160" cy="173520"/>
+                          <a:ext cx="983520" cy="173880"/>
                         </a:xfrm>
                         <a:prstGeom prst="rect">
                           <a:avLst/>
@@ -2523,7 +2523,7 @@
           </mc:Choice>
           <mc:Fallback>
             <w:pict>
-              <v:rect id="shape_0" ID="Image1" fillcolor="white" stroked="t" style="position:absolute;margin-left:41.7pt;margin-top:-0.2pt;width:77.35pt;height:13.6pt">
+              <v:rect id="shape_0" ID="Image1" fillcolor="white" stroked="t" style="position:absolute;margin-left:41.7pt;margin-top:-0.2pt;width:77.4pt;height:13.65pt">
                 <w10:wrap type="none"/>
                 <v:fill o:detectmouseclick="t" type="solid" color2="black"/>
                 <v:stroke color="black" joinstyle="round" endcap="flat"/>
@@ -2542,7 +2542,7 @@
                 <wp:positionV relativeFrom="paragraph">
                   <wp:posOffset>330200</wp:posOffset>
                 </wp:positionV>
-                <wp:extent cx="983615" cy="193040"/>
+                <wp:extent cx="984250" cy="193675"/>
                 <wp:effectExtent l="0" t="0" r="0" b="0"/>
                 <wp:wrapNone/>
                 <wp:docPr id="2" name="Image2"/>
@@ -2553,7 +2553,7 @@
                       <wps:spPr>
                         <a:xfrm>
                           <a:off x="0" y="0"/>
-                          <a:ext cx="983160" cy="192240"/>
+                          <a:ext cx="983520" cy="192960"/>
                         </a:xfrm>
                         <a:prstGeom prst="rect">
                           <a:avLst/>
@@ -2582,7 +2582,7 @@
           </mc:Choice>
           <mc:Fallback>
             <w:pict>
-              <v:rect id="shape_0" ID="Image2" fillcolor="white" stroked="t" style="position:absolute;margin-left:122.7pt;margin-top:26pt;width:77.35pt;height:15.1pt">
+              <v:rect id="shape_0" ID="Image2" fillcolor="white" stroked="t" style="position:absolute;margin-left:122.7pt;margin-top:26pt;width:77.4pt;height:15.15pt">
                 <w10:wrap type="none"/>
                 <v:fill o:detectmouseclick="t" type="solid" color2="black"/>
                 <v:stroke color="black" joinstyle="round" endcap="flat"/>
@@ -2616,7 +2616,7 @@
                 <wp:positionV relativeFrom="paragraph">
                   <wp:posOffset>296545</wp:posOffset>
                 </wp:positionV>
-                <wp:extent cx="983615" cy="193040"/>
+                <wp:extent cx="984250" cy="193675"/>
                 <wp:effectExtent l="0" t="0" r="0" b="0"/>
                 <wp:wrapNone/>
                 <wp:docPr id="3" name="Image3"/>
@@ -2627,7 +2627,7 @@
                       <wps:spPr>
                         <a:xfrm>
                           <a:off x="0" y="0"/>
-                          <a:ext cx="983160" cy="192240"/>
+                          <a:ext cx="983520" cy="192960"/>
                         </a:xfrm>
                         <a:prstGeom prst="rect">
                           <a:avLst/>
@@ -2656,7 +2656,7 @@
           </mc:Choice>
           <mc:Fallback>
             <w:pict>
-              <v:rect id="shape_0" ID="Image3" fillcolor="white" stroked="t" style="position:absolute;margin-left:41.7pt;margin-top:23.35pt;width:77.35pt;height:15.1pt">
+              <v:rect id="shape_0" ID="Image3" fillcolor="white" stroked="t" style="position:absolute;margin-left:41.7pt;margin-top:23.35pt;width:77.4pt;height:15.15pt">
                 <w10:wrap type="none"/>
                 <v:fill o:detectmouseclick="t" type="solid" color2="black"/>
                 <v:stroke color="black" joinstyle="round" endcap="flat"/>
@@ -2690,7 +2690,7 @@
                 <wp:positionV relativeFrom="paragraph">
                   <wp:posOffset>286385</wp:posOffset>
                 </wp:positionV>
-                <wp:extent cx="983615" cy="193040"/>
+                <wp:extent cx="984250" cy="193675"/>
                 <wp:effectExtent l="0" t="0" r="0" b="0"/>
                 <wp:wrapNone/>
                 <wp:docPr id="4" name="Image4"/>
@@ -2701,7 +2701,7 @@
                       <wps:spPr>
                         <a:xfrm>
                           <a:off x="0" y="0"/>
-                          <a:ext cx="983160" cy="192240"/>
+                          <a:ext cx="983520" cy="192960"/>
                         </a:xfrm>
                         <a:prstGeom prst="rect">
                           <a:avLst/>
@@ -2730,7 +2730,7 @@
           </mc:Choice>
           <mc:Fallback>
             <w:pict>
-              <v:rect id="shape_0" ID="Image4" fillcolor="white" stroked="t" style="position:absolute;margin-left:122.7pt;margin-top:22.55pt;width:77.35pt;height:15.1pt">
+              <v:rect id="shape_0" ID="Image4" fillcolor="white" stroked="t" style="position:absolute;margin-left:122.7pt;margin-top:22.55pt;width:77.4pt;height:15.15pt">
                 <w10:wrap type="none"/>
                 <v:fill o:detectmouseclick="t" type="solid" color2="black"/>
                 <v:stroke color="black" joinstyle="round" endcap="flat"/>
@@ -12512,15 +12512,28 @@
       <w:pPr>
         <w:pStyle w:val="ListParagraph"/>
         <w:rPr>
-          <w:sz w:val="28"/>
-          <w:szCs w:val="28"/>
-        </w:rPr>
-      </w:pPr>
-      <w:r>
-        <w:rPr>
-          <w:sz w:val="28"/>
-          <w:szCs w:val="28"/>
-        </w:rPr>
+          <w:color w:val="0000CC"/>
+          <w:sz w:val="28"/>
+          <w:szCs w:val="28"/>
+        </w:rPr>
+      </w:pPr>
+      <w:r>
+        <w:rPr>
+          <w:b/>
+          <w:bCs/>
+          <w:color w:val="0000CC"/>
+          <w:sz w:val="28"/>
+          <w:szCs w:val="28"/>
+        </w:rPr>
+        <w:t xml:space="preserve">Nota: </w:t>
+      </w:r>
+      <w:r>
+        <w:rPr>
+          <w:color w:val="0000CC"/>
+          <w:sz w:val="28"/>
+          <w:szCs w:val="28"/>
+        </w:rPr>
+        <w:t>En este ese ejercicio solo se puede aplicar al ejercicio anterior ya que este es el unico que utiliza TableLayout.</w:t>
       </w:r>
     </w:p>
     <w:p>

</xml_diff>

<commit_message>
Added a note in exercice 6
</commit_message>
<xml_diff>
--- a/Tarea1/Tarea 1 android.docx
+++ b/Tarea1/Tarea 1 android.docx
@@ -12512,7 +12512,7 @@
       <w:pPr>
         <w:pStyle w:val="ListParagraph"/>
         <w:rPr>
-          <w:color w:val="0000CC"/>
+          <w:color w:val="006600"/>
           <w:sz w:val="28"/>
           <w:szCs w:val="28"/>
         </w:rPr>
@@ -12521,7 +12521,7 @@
         <w:rPr>
           <w:b/>
           <w:bCs/>
-          <w:color w:val="0000CC"/>
+          <w:color w:val="006600"/>
           <w:sz w:val="28"/>
           <w:szCs w:val="28"/>
         </w:rPr>
@@ -12529,7 +12529,7 @@
       </w:r>
       <w:r>
         <w:rPr>
-          <w:color w:val="0000CC"/>
+          <w:color w:val="006600"/>
           <w:sz w:val="28"/>
           <w:szCs w:val="28"/>
         </w:rPr>

</xml_diff>